<commit_message>
Overhualed the whole game. Eliminated all unnesessary global vars, Fixed many bugs throughout almost every class, prepped entire game for main menu switching, commented a ton of code
</commit_message>
<xml_diff>
--- a/Doccumentation/Ant Sim Ref.docx
+++ b/Doccumentation/Ant Sim Ref.docx
@@ -3,127 +3,323 @@
 <w:document xmlns:wpc="http://schemas.microsoft.com/office/word/2010/wordprocessingCanvas" xmlns:cx="http://schemas.microsoft.com/office/drawing/2014/chartex" xmlns:cx1="http://schemas.microsoft.com/office/drawing/2015/9/8/chartex" xmlns:cx2="http://schemas.microsoft.com/office/drawing/2015/10/21/chartex" xmlns:cx3="http://schemas.microsoft.com/office/drawing/2016/5/9/chartex" xmlns:cx4="http://schemas.microsoft.com/office/drawing/2016/5/10/chartex" xmlns:cx5="http://schemas.microsoft.com/office/drawing/2016/5/11/chartex" xmlns:cx6="http://schemas.microsoft.com/office/drawing/2016/5/12/chartex" xmlns:cx7="http://schemas.microsoft.com/office/drawing/2016/5/13/chartex" xmlns:cx8="http://schemas.microsoft.com/office/drawing/2016/5/14/chartex" xmlns:mc="http://schemas.openxmlformats.org/markup-compatibility/2006" xmlns:aink="http://schemas.microsoft.com/office/drawing/2016/ink" xmlns:am3d="http://schemas.microsoft.com/office/drawing/2017/model3d" xmlns:o="urn:schemas-microsoft-com:office:office" xmlns:r="http://schemas.openxmlformats.org/officeDocument/2006/relationships" xmlns:m="http://schemas.openxmlformats.org/officeDocument/2006/math" xmlns:v="urn:schemas-microsoft-com:vml" xmlns:wp14="http://schemas.microsoft.com/office/word/2010/wordprocessingDrawing" xmlns:wp="http://schemas.openxmlformats.org/drawingml/2006/wordprocessingDrawing" xmlns:w10="urn:schemas-microsoft-com:office:word" xmlns:w="http://schemas.openxmlformats.org/wordprocessingml/2006/main" xmlns:w14="http://schemas.microsoft.com/office/word/2010/wordml" xmlns:w15="http://schemas.microsoft.com/office/word/2012/wordml" xmlns:w16cid="http://schemas.microsoft.com/office/word/2016/wordml/cid" xmlns:w16se="http://schemas.microsoft.com/office/word/2015/wordml/symex" xmlns:wpg="http://schemas.microsoft.com/office/word/2010/wordprocessingGroup" xmlns:wpi="http://schemas.microsoft.com/office/word/2010/wordprocessingInk" xmlns:wne="http://schemas.microsoft.com/office/word/2006/wordml" xmlns:wps="http://schemas.microsoft.com/office/word/2010/wordprocessingShape" mc:Ignorable="w14 w15 w16se w16cid wp14">
   <w:body>
     <w:p>
-      <w:proofErr w:type="spellStart"/>
-      <w:r>
-        <w:t>Referances</w:t>
-      </w:r>
-      <w:proofErr w:type="spellEnd"/>
-      <w:r>
-        <w:t>:</w:t>
-      </w:r>
-    </w:p>
-    <w:p>
-      <w:r>
-        <w:t>Langton's ant</w:t>
-      </w:r>
-      <w:r>
-        <w:t xml:space="preserve">: </w:t>
+      <w:pPr>
+        <w:rPr>
+          <w:rFonts w:ascii="Arial" w:hAnsi="Arial" w:cs="Arial"/>
+          <w:b/>
+          <w:sz w:val="24"/>
+          <w:szCs w:val="24"/>
+        </w:rPr>
+      </w:pPr>
+      <w:r>
+        <w:rPr>
+          <w:rFonts w:ascii="Arial" w:hAnsi="Arial" w:cs="Arial"/>
+          <w:b/>
+          <w:sz w:val="24"/>
+          <w:szCs w:val="24"/>
+        </w:rPr>
+        <w:t>Topic</w:t>
+      </w:r>
+      <w:bookmarkStart w:id="0" w:name="_GoBack"/>
+      <w:bookmarkEnd w:id="0"/>
+      <w:r>
+        <w:rPr>
+          <w:rFonts w:ascii="Arial" w:hAnsi="Arial" w:cs="Arial"/>
+          <w:b/>
+          <w:sz w:val="24"/>
+          <w:szCs w:val="24"/>
+        </w:rPr>
+        <w:t>s that gave me inspiration:</w:t>
+      </w:r>
+    </w:p>
+    <w:p>
+      <w:pPr>
+        <w:rPr>
+          <w:rStyle w:val="Hyperlink"/>
+          <w:rFonts w:ascii="Arial" w:hAnsi="Arial" w:cs="Arial"/>
+          <w:sz w:val="24"/>
+          <w:szCs w:val="24"/>
+        </w:rPr>
+      </w:pPr>
+      <w:r>
+        <w:rPr>
+          <w:rFonts w:ascii="Arial" w:hAnsi="Arial" w:cs="Arial"/>
+          <w:sz w:val="24"/>
+          <w:szCs w:val="24"/>
+        </w:rPr>
+        <w:t xml:space="preserve">Langton's ant: </w:t>
       </w:r>
       <w:hyperlink r:id="rId4" w:history="1">
         <w:r>
           <w:rPr>
             <w:rStyle w:val="Hyperlink"/>
+            <w:rFonts w:ascii="Arial" w:hAnsi="Arial" w:cs="Arial"/>
+            <w:sz w:val="24"/>
+            <w:szCs w:val="24"/>
           </w:rPr>
           <w:t>https://en.wikipedia.org/wiki/Langton%27s_ant</w:t>
         </w:r>
       </w:hyperlink>
     </w:p>
     <w:p>
-      <w:proofErr w:type="spellStart"/>
-      <w:r>
-        <w:t>Pygame</w:t>
-      </w:r>
-      <w:proofErr w:type="spellEnd"/>
-      <w:r>
-        <w:t xml:space="preserve">: </w:t>
+      <w:pPr>
+        <w:rPr>
+          <w:rFonts w:ascii="Arial" w:hAnsi="Arial" w:cs="Arial"/>
+          <w:sz w:val="24"/>
+          <w:szCs w:val="24"/>
+        </w:rPr>
+      </w:pPr>
+      <w:r>
+        <w:rPr>
+          <w:rFonts w:ascii="Arial" w:hAnsi="Arial" w:cs="Arial"/>
+          <w:sz w:val="24"/>
+          <w:szCs w:val="24"/>
+        </w:rPr>
+        <w:t xml:space="preserve">Powder Game: </w:t>
       </w:r>
       <w:hyperlink r:id="rId5" w:history="1">
         <w:r>
           <w:rPr>
             <w:rStyle w:val="Hyperlink"/>
+            <w:rFonts w:ascii="Arial" w:hAnsi="Arial" w:cs="Arial"/>
+            <w:sz w:val="24"/>
+            <w:szCs w:val="24"/>
+          </w:rPr>
+          <w:t>https://dan-ball.jp/en/javagame/dust2/</w:t>
+        </w:r>
+      </w:hyperlink>
+    </w:p>
+    <w:p>
+      <w:pPr>
+        <w:rPr>
+          <w:rFonts w:ascii="Arial" w:hAnsi="Arial" w:cs="Arial"/>
+          <w:sz w:val="24"/>
+          <w:szCs w:val="24"/>
+        </w:rPr>
+      </w:pPr>
+    </w:p>
+    <w:p>
+      <w:pPr>
+        <w:rPr>
+          <w:rFonts w:ascii="Arial" w:hAnsi="Arial" w:cs="Arial"/>
+          <w:b/>
+          <w:sz w:val="24"/>
+          <w:szCs w:val="24"/>
+        </w:rPr>
+      </w:pPr>
+      <w:r>
+        <w:rPr>
+          <w:rFonts w:ascii="Arial" w:hAnsi="Arial" w:cs="Arial"/>
+          <w:b/>
+          <w:sz w:val="24"/>
+          <w:szCs w:val="24"/>
+        </w:rPr>
+        <w:t>References:</w:t>
+      </w:r>
+    </w:p>
+    <w:p>
+      <w:pPr>
+        <w:rPr>
+          <w:rFonts w:ascii="Arial" w:hAnsi="Arial" w:cs="Arial"/>
+          <w:sz w:val="24"/>
+          <w:szCs w:val="24"/>
+        </w:rPr>
+      </w:pPr>
+      <w:proofErr w:type="spellStart"/>
+      <w:r>
+        <w:rPr>
+          <w:rFonts w:ascii="Arial" w:hAnsi="Arial" w:cs="Arial"/>
+          <w:sz w:val="24"/>
+          <w:szCs w:val="24"/>
+        </w:rPr>
+        <w:t>Pygame</w:t>
+      </w:r>
+      <w:proofErr w:type="spellEnd"/>
+      <w:r>
+        <w:rPr>
+          <w:rFonts w:ascii="Arial" w:hAnsi="Arial" w:cs="Arial"/>
+          <w:sz w:val="24"/>
+          <w:szCs w:val="24"/>
+        </w:rPr>
+        <w:t xml:space="preserve">: </w:t>
+      </w:r>
+      <w:hyperlink r:id="rId6" w:history="1">
+        <w:r>
+          <w:rPr>
+            <w:rStyle w:val="Hyperlink"/>
+            <w:rFonts w:ascii="Arial" w:hAnsi="Arial" w:cs="Arial"/>
+            <w:sz w:val="24"/>
+            <w:szCs w:val="24"/>
           </w:rPr>
           <w:t>https://www.pygame.org/news</w:t>
         </w:r>
       </w:hyperlink>
     </w:p>
     <w:p>
-      <w:r>
-        <w:t xml:space="preserve">Powder Game: </w:t>
-      </w:r>
-      <w:hyperlink r:id="rId6" w:history="1">
-        <w:r>
-          <w:rPr>
-            <w:rStyle w:val="Hyperlink"/>
-          </w:rPr>
-          <w:t>https://dan-ball.jp/en/javagame/dust2/</w:t>
-        </w:r>
-      </w:hyperlink>
-    </w:p>
-    <w:p>
+      <w:pPr>
+        <w:rPr>
+          <w:rFonts w:ascii="Arial" w:hAnsi="Arial" w:cs="Arial"/>
+          <w:sz w:val="24"/>
+          <w:szCs w:val="24"/>
+        </w:rPr>
+      </w:pPr>
       <w:proofErr w:type="spellStart"/>
       <w:r>
+        <w:rPr>
+          <w:rFonts w:ascii="Arial" w:hAnsi="Arial" w:cs="Arial"/>
+          <w:sz w:val="24"/>
+          <w:szCs w:val="24"/>
+        </w:rPr>
         <w:t>Pygame</w:t>
       </w:r>
       <w:proofErr w:type="spellEnd"/>
       <w:r>
+        <w:rPr>
+          <w:rFonts w:ascii="Arial" w:hAnsi="Arial" w:cs="Arial"/>
+          <w:sz w:val="24"/>
+          <w:szCs w:val="24"/>
+        </w:rPr>
         <w:t xml:space="preserve"> Tutorials: </w:t>
       </w:r>
       <w:hyperlink r:id="rId7" w:history="1">
         <w:r>
           <w:rPr>
             <w:rStyle w:val="Hyperlink"/>
+            <w:rFonts w:ascii="Arial" w:hAnsi="Arial" w:cs="Arial"/>
+            <w:sz w:val="24"/>
+            <w:szCs w:val="24"/>
           </w:rPr>
           <w:t>https://www.youtube.com/watch?v=K5F-aGDIYaM</w:t>
         </w:r>
       </w:hyperlink>
     </w:p>
     <w:p>
-      <w:r>
+      <w:pPr>
+        <w:rPr>
+          <w:rFonts w:ascii="Arial" w:hAnsi="Arial" w:cs="Arial"/>
+          <w:sz w:val="24"/>
+          <w:szCs w:val="24"/>
+        </w:rPr>
+      </w:pPr>
+      <w:r>
+        <w:rPr>
+          <w:rFonts w:ascii="Arial" w:hAnsi="Arial" w:cs="Arial"/>
+          <w:sz w:val="24"/>
+          <w:szCs w:val="24"/>
+        </w:rPr>
         <w:t xml:space="preserve">Interactive </w:t>
       </w:r>
       <w:proofErr w:type="spellStart"/>
       <w:r>
+        <w:rPr>
+          <w:rFonts w:ascii="Arial" w:hAnsi="Arial" w:cs="Arial"/>
+          <w:sz w:val="24"/>
+          <w:szCs w:val="24"/>
+        </w:rPr>
         <w:t>TextBox</w:t>
       </w:r>
       <w:proofErr w:type="spellEnd"/>
       <w:r>
+        <w:rPr>
+          <w:rFonts w:ascii="Arial" w:hAnsi="Arial" w:cs="Arial"/>
+          <w:sz w:val="24"/>
+          <w:szCs w:val="24"/>
+        </w:rPr>
         <w:t xml:space="preserve">: </w:t>
       </w:r>
       <w:hyperlink r:id="rId8" w:history="1">
         <w:r>
           <w:rPr>
             <w:rStyle w:val="Hyperlink"/>
+            <w:rFonts w:ascii="Arial" w:hAnsi="Arial" w:cs="Arial"/>
+            <w:sz w:val="24"/>
+            <w:szCs w:val="24"/>
           </w:rPr>
           <w:t>https://stackoverflow.com/questions/46390231/how-to-create-a-text-input-box-with-pygame</w:t>
         </w:r>
       </w:hyperlink>
     </w:p>
-    <w:p/>
-    <w:p>
-      <w:r>
+    <w:p>
+      <w:pPr>
+        <w:rPr>
+          <w:rFonts w:ascii="Arial" w:hAnsi="Arial" w:cs="Arial"/>
+          <w:sz w:val="24"/>
+          <w:szCs w:val="24"/>
+        </w:rPr>
+      </w:pPr>
+    </w:p>
+    <w:p>
+      <w:pPr>
+        <w:rPr>
+          <w:rFonts w:ascii="Arial" w:hAnsi="Arial" w:cs="Arial"/>
+          <w:b/>
+          <w:sz w:val="24"/>
+          <w:szCs w:val="24"/>
+        </w:rPr>
+      </w:pPr>
+      <w:r>
+        <w:rPr>
+          <w:rFonts w:ascii="Arial" w:hAnsi="Arial" w:cs="Arial"/>
+          <w:b/>
+          <w:sz w:val="24"/>
+          <w:szCs w:val="24"/>
+        </w:rPr>
         <w:t>Type of ants:</w:t>
       </w:r>
     </w:p>
     <w:p>
       <w:pPr>
         <w:rPr>
+          <w:rFonts w:ascii="Arial" w:hAnsi="Arial" w:cs="Arial"/>
+          <w:sz w:val="24"/>
+          <w:szCs w:val="24"/>
+        </w:rPr>
+      </w:pPr>
+      <w:r>
+        <w:rPr>
+          <w:rFonts w:ascii="Arial" w:hAnsi="Arial" w:cs="Arial"/>
+          <w:sz w:val="24"/>
+          <w:szCs w:val="24"/>
+        </w:rPr>
+        <w:t xml:space="preserve">-Fire ant: </w:t>
+      </w:r>
+    </w:p>
+    <w:p>
+      <w:pPr>
+        <w:ind w:firstLine="720"/>
+        <w:rPr>
           <w:rStyle w:val="Hyperlink"/>
-        </w:rPr>
-      </w:pPr>
-      <w:r>
-        <w:t xml:space="preserve">-Fire ant: </w:t>
-      </w:r>
+          <w:rFonts w:ascii="Arial" w:hAnsi="Arial" w:cs="Arial"/>
+          <w:sz w:val="24"/>
+          <w:szCs w:val="24"/>
+        </w:rPr>
+      </w:pPr>
       <w:hyperlink r:id="rId9" w:history="1">
         <w:r>
           <w:rPr>
             <w:rStyle w:val="Hyperlink"/>
+            <w:rFonts w:ascii="Arial" w:hAnsi="Arial" w:cs="Arial"/>
+            <w:sz w:val="24"/>
+            <w:szCs w:val="24"/>
           </w:rPr>
           <w:t>https://en.wikipedia.org/wiki/Fire_ant</w:t>
         </w:r>
       </w:hyperlink>
     </w:p>
     <w:p>
-      <w:r>
+      <w:pPr>
+        <w:rPr>
+          <w:rFonts w:ascii="Arial" w:hAnsi="Arial" w:cs="Arial"/>
+          <w:sz w:val="24"/>
+          <w:szCs w:val="24"/>
+        </w:rPr>
+      </w:pPr>
+      <w:r>
+        <w:rPr>
+          <w:rFonts w:ascii="Arial" w:hAnsi="Arial" w:cs="Arial"/>
+          <w:sz w:val="24"/>
+          <w:szCs w:val="24"/>
+        </w:rPr>
         <w:t xml:space="preserve">-Zombie ant: </w:t>
       </w:r>
     </w:p>
@@ -132,12 +328,18 @@
         <w:ind w:firstLine="720"/>
         <w:rPr>
           <w:rStyle w:val="Hyperlink"/>
+          <w:rFonts w:ascii="Arial" w:hAnsi="Arial" w:cs="Arial"/>
+          <w:sz w:val="24"/>
+          <w:szCs w:val="24"/>
         </w:rPr>
       </w:pPr>
       <w:hyperlink r:id="rId10" w:history="1">
         <w:r>
           <w:rPr>
             <w:rStyle w:val="Hyperlink"/>
+            <w:rFonts w:ascii="Arial" w:hAnsi="Arial" w:cs="Arial"/>
+            <w:sz w:val="24"/>
+            <w:szCs w:val="24"/>
           </w:rPr>
           <w:t>https://en.wikipedia.org/wiki/Ophiocordyceps_unilateralis</w:t>
         </w:r>
@@ -146,23 +348,115 @@
     <w:p>
       <w:pPr>
         <w:ind w:firstLine="720"/>
+        <w:rPr>
+          <w:rStyle w:val="Hyperlink"/>
+          <w:rFonts w:ascii="Arial" w:hAnsi="Arial" w:cs="Arial"/>
+          <w:sz w:val="24"/>
+          <w:szCs w:val="24"/>
+        </w:rPr>
       </w:pPr>
       <w:hyperlink r:id="rId11" w:history="1">
         <w:r>
           <w:rPr>
             <w:rStyle w:val="Hyperlink"/>
+            <w:rFonts w:ascii="Arial" w:hAnsi="Arial" w:cs="Arial"/>
+            <w:sz w:val="24"/>
+            <w:szCs w:val="24"/>
           </w:rPr>
           <w:t>https://www.wikihow.com/Walk-Like-a-Zombie</w:t>
         </w:r>
       </w:hyperlink>
     </w:p>
     <w:p>
-      <w:bookmarkStart w:id="0" w:name="_GoBack"/>
-      <w:bookmarkEnd w:id="0"/>
-    </w:p>
-    <w:p/>
-    <w:p/>
-    <w:p/>
+      <w:pPr>
+        <w:rPr>
+          <w:rFonts w:ascii="Arial" w:hAnsi="Arial" w:cs="Arial"/>
+          <w:sz w:val="24"/>
+          <w:szCs w:val="24"/>
+        </w:rPr>
+      </w:pPr>
+      <w:r>
+        <w:rPr>
+          <w:rFonts w:ascii="Arial" w:hAnsi="Arial" w:cs="Arial"/>
+          <w:sz w:val="24"/>
+          <w:szCs w:val="24"/>
+        </w:rPr>
+        <w:t>-Crazy (Acid) ant:</w:t>
+      </w:r>
+    </w:p>
+    <w:p>
+      <w:pPr>
+        <w:rPr>
+          <w:rFonts w:ascii="Arial" w:hAnsi="Arial" w:cs="Arial"/>
+          <w:sz w:val="24"/>
+          <w:szCs w:val="24"/>
+        </w:rPr>
+      </w:pPr>
+      <w:r>
+        <w:rPr>
+          <w:rFonts w:ascii="Arial" w:hAnsi="Arial" w:cs="Arial"/>
+          <w:sz w:val="24"/>
+          <w:szCs w:val="24"/>
+        </w:rPr>
+        <w:tab/>
+      </w:r>
+      <w:hyperlink r:id="rId12" w:history="1">
+        <w:r>
+          <w:rPr>
+            <w:rStyle w:val="Hyperlink"/>
+            <w:rFonts w:ascii="Arial" w:hAnsi="Arial" w:cs="Arial"/>
+            <w:sz w:val="24"/>
+            <w:szCs w:val="24"/>
+          </w:rPr>
+          <w:t>https://en.wikipedia.org/wiki/Rasberry_crazy_ant</w:t>
+        </w:r>
+      </w:hyperlink>
+    </w:p>
+    <w:p>
+      <w:pPr>
+        <w:rPr>
+          <w:rFonts w:ascii="Arial" w:hAnsi="Arial" w:cs="Arial"/>
+          <w:sz w:val="24"/>
+          <w:szCs w:val="24"/>
+        </w:rPr>
+      </w:pPr>
+    </w:p>
+    <w:p>
+      <w:pPr>
+        <w:rPr>
+          <w:rFonts w:ascii="Arial" w:hAnsi="Arial" w:cs="Arial"/>
+          <w:sz w:val="24"/>
+          <w:szCs w:val="24"/>
+        </w:rPr>
+      </w:pPr>
+    </w:p>
+    <w:p>
+      <w:pPr>
+        <w:rPr>
+          <w:rFonts w:ascii="Arial" w:hAnsi="Arial" w:cs="Arial"/>
+          <w:sz w:val="24"/>
+          <w:szCs w:val="24"/>
+        </w:rPr>
+      </w:pPr>
+    </w:p>
+    <w:p>
+      <w:pPr>
+        <w:rPr>
+          <w:rFonts w:ascii="Arial" w:hAnsi="Arial" w:cs="Arial"/>
+          <w:sz w:val="24"/>
+          <w:szCs w:val="24"/>
+        </w:rPr>
+      </w:pPr>
+    </w:p>
+    <w:p>
+      <w:pPr>
+        <w:rPr>
+          <w:rFonts w:ascii="Arial" w:hAnsi="Arial" w:cs="Arial"/>
+          <w:sz w:val="24"/>
+          <w:szCs w:val="24"/>
+        </w:rPr>
+      </w:pPr>
+    </w:p>
     <w:sectPr>
       <w:pgSz w:w="12240" w:h="15840"/>
       <w:pgMar w:top="1440" w:right="1440" w:bottom="1440" w:left="1440" w:header="720" w:footer="720" w:gutter="0"/>

</xml_diff>